<commit_message>
Updated Tree ID question guide with all regions
Added Nigeria and Central US!
</commit_message>
<xml_diff>
--- a/Tree id question guide.docx
+++ b/Tree id question guide.docx
@@ -666,6 +666,265 @@
       <w:pPr>
         <w:pStyle w:val="ListParagraph"/>
         <w:numPr>
+          <w:ilvl w:val="1"/>
+          <w:numId w:val="1"/>
+        </w:numPr>
+      </w:pPr>
+      <w:r>
+        <w:rPr>
+          <w:i/>
+          <w:iCs/>
+        </w:rPr>
+        <w:t>Q2C: Are the leaves SMOOTH or BUMPY around the edges?</w:t>
+      </w:r>
+    </w:p>
+    <w:p>
+      <w:pPr>
+        <w:pStyle w:val="ListParagraph"/>
+        <w:numPr>
+          <w:ilvl w:val="2"/>
+          <w:numId w:val="1"/>
+        </w:numPr>
+      </w:pPr>
+      <w:r>
+        <w:t>Bumpy</w:t>
+      </w:r>
+    </w:p>
+    <w:p>
+      <w:pPr>
+        <w:pStyle w:val="ListParagraph"/>
+        <w:numPr>
+          <w:ilvl w:val="3"/>
+          <w:numId w:val="1"/>
+        </w:numPr>
+      </w:pPr>
+      <w:r>
+        <w:rPr>
+          <w:i/>
+          <w:iCs/>
+        </w:rPr>
+        <w:t>Q3C: Are the leaves FINELY TOOTHED along the margins or LOBED?</w:t>
+      </w:r>
+    </w:p>
+    <w:p>
+      <w:pPr>
+        <w:pStyle w:val="ListParagraph"/>
+        <w:numPr>
+          <w:ilvl w:val="4"/>
+          <w:numId w:val="1"/>
+        </w:numPr>
+      </w:pPr>
+      <w:r>
+        <w:t>Finely toothed</w:t>
+      </w:r>
+    </w:p>
+    <w:p>
+      <w:pPr>
+        <w:pStyle w:val="ListParagraph"/>
+        <w:numPr>
+          <w:ilvl w:val="5"/>
+          <w:numId w:val="1"/>
+        </w:numPr>
+        <w:rPr>
+          <w:i/>
+          <w:iCs/>
+        </w:rPr>
+      </w:pPr>
+      <w:r>
+        <w:rPr>
+          <w:i/>
+          <w:iCs/>
+        </w:rPr>
+        <w:t>Q4C: Do Branches have THIN CORKY WINGS, or are they SHINY?</w:t>
+      </w:r>
+    </w:p>
+    <w:p>
+      <w:pPr>
+        <w:pStyle w:val="ListParagraph"/>
+        <w:numPr>
+          <w:ilvl w:val="6"/>
+          <w:numId w:val="1"/>
+        </w:numPr>
+      </w:pPr>
+      <w:r>
+        <w:t>Thin corky wings</w:t>
+      </w:r>
+    </w:p>
+    <w:p>
+      <w:pPr>
+        <w:pStyle w:val="ListParagraph"/>
+        <w:numPr>
+          <w:ilvl w:val="7"/>
+          <w:numId w:val="1"/>
+        </w:numPr>
+      </w:pPr>
+      <w:r>
+        <w:t xml:space="preserve">IDENTIFICATION: </w:t>
+      </w:r>
+      <w:r>
+        <w:rPr>
+          <w:b/>
+          <w:bCs/>
+        </w:rPr>
+        <w:t>Cedar Elm</w:t>
+      </w:r>
+    </w:p>
+    <w:p>
+      <w:pPr>
+        <w:pStyle w:val="ListParagraph"/>
+        <w:numPr>
+          <w:ilvl w:val="6"/>
+          <w:numId w:val="1"/>
+        </w:numPr>
+      </w:pPr>
+      <w:r>
+        <w:t>Shiny</w:t>
+      </w:r>
+    </w:p>
+    <w:p>
+      <w:pPr>
+        <w:pStyle w:val="ListParagraph"/>
+        <w:numPr>
+          <w:ilvl w:val="7"/>
+          <w:numId w:val="1"/>
+        </w:numPr>
+      </w:pPr>
+      <w:r>
+        <w:t xml:space="preserve">IDENTIFICATION: </w:t>
+      </w:r>
+      <w:r>
+        <w:rPr>
+          <w:b/>
+          <w:bCs/>
+        </w:rPr>
+        <w:t>Black Cherry</w:t>
+      </w:r>
+    </w:p>
+    <w:p>
+      <w:pPr>
+        <w:pStyle w:val="ListParagraph"/>
+        <w:numPr>
+          <w:ilvl w:val="4"/>
+          <w:numId w:val="1"/>
+        </w:numPr>
+      </w:pPr>
+      <w:r>
+        <w:t>Lobed</w:t>
+      </w:r>
+    </w:p>
+    <w:p>
+      <w:pPr>
+        <w:pStyle w:val="ListParagraph"/>
+        <w:numPr>
+          <w:ilvl w:val="5"/>
+          <w:numId w:val="1"/>
+        </w:numPr>
+      </w:pPr>
+      <w:r>
+        <w:rPr>
+          <w:i/>
+          <w:iCs/>
+        </w:rPr>
+        <w:t>Q5C: Do leaves have SHALLOW lobes or DEEP lobes?</w:t>
+      </w:r>
+    </w:p>
+    <w:p>
+      <w:pPr>
+        <w:pStyle w:val="ListParagraph"/>
+        <w:numPr>
+          <w:ilvl w:val="6"/>
+          <w:numId w:val="1"/>
+        </w:numPr>
+      </w:pPr>
+      <w:r>
+        <w:t>Deep</w:t>
+      </w:r>
+    </w:p>
+    <w:p>
+      <w:pPr>
+        <w:pStyle w:val="ListParagraph"/>
+        <w:numPr>
+          <w:ilvl w:val="7"/>
+          <w:numId w:val="1"/>
+        </w:numPr>
+      </w:pPr>
+      <w:r>
+        <w:t xml:space="preserve">IDENTIFICATION: </w:t>
+      </w:r>
+      <w:r>
+        <w:rPr>
+          <w:b/>
+          <w:bCs/>
+        </w:rPr>
+        <w:t>Shumard Oak</w:t>
+      </w:r>
+    </w:p>
+    <w:p>
+      <w:pPr>
+        <w:pStyle w:val="ListParagraph"/>
+        <w:numPr>
+          <w:ilvl w:val="6"/>
+          <w:numId w:val="1"/>
+        </w:numPr>
+      </w:pPr>
+      <w:r>
+        <w:t>Shallow</w:t>
+      </w:r>
+    </w:p>
+    <w:p>
+      <w:pPr>
+        <w:pStyle w:val="ListParagraph"/>
+        <w:numPr>
+          <w:ilvl w:val="7"/>
+          <w:numId w:val="1"/>
+        </w:numPr>
+      </w:pPr>
+      <w:r>
+        <w:t xml:space="preserve">IDENTIFICATION: </w:t>
+      </w:r>
+      <w:r>
+        <w:rPr>
+          <w:b/>
+          <w:bCs/>
+        </w:rPr>
+        <w:t>Mexican White Oak</w:t>
+      </w:r>
+    </w:p>
+    <w:p>
+      <w:pPr>
+        <w:pStyle w:val="ListParagraph"/>
+        <w:numPr>
+          <w:ilvl w:val="2"/>
+          <w:numId w:val="1"/>
+        </w:numPr>
+      </w:pPr>
+      <w:r>
+        <w:t>Smooth</w:t>
+      </w:r>
+    </w:p>
+    <w:p>
+      <w:pPr>
+        <w:pStyle w:val="ListParagraph"/>
+        <w:numPr>
+          <w:ilvl w:val="3"/>
+          <w:numId w:val="1"/>
+        </w:numPr>
+      </w:pPr>
+      <w:r>
+        <w:t xml:space="preserve">IDENTIFICATION: </w:t>
+      </w:r>
+      <w:r>
+        <w:rPr>
+          <w:b/>
+          <w:bCs/>
+        </w:rPr>
+        <w:t>Live Oak</w:t>
+      </w:r>
+    </w:p>
+    <w:p>
+      <w:pPr>
+        <w:pStyle w:val="ListParagraph"/>
+        <w:numPr>
           <w:ilvl w:val="0"/>
           <w:numId w:val="1"/>
         </w:numPr>
@@ -674,7 +933,458 @@
         <w:t>Nigeria</w:t>
       </w:r>
     </w:p>
-    <w:p/>
+    <w:p>
+      <w:pPr>
+        <w:pStyle w:val="ListParagraph"/>
+        <w:numPr>
+          <w:ilvl w:val="1"/>
+          <w:numId w:val="1"/>
+        </w:numPr>
+      </w:pPr>
+      <w:r>
+        <w:rPr>
+          <w:i/>
+          <w:iCs/>
+        </w:rPr>
+        <w:t>Q2D: Are the leaves LOBED or SMOOTH?</w:t>
+      </w:r>
+    </w:p>
+    <w:p>
+      <w:pPr>
+        <w:pStyle w:val="ListParagraph"/>
+        <w:numPr>
+          <w:ilvl w:val="2"/>
+          <w:numId w:val="1"/>
+        </w:numPr>
+      </w:pPr>
+      <w:r>
+        <w:t>Lobed</w:t>
+      </w:r>
+    </w:p>
+    <w:p>
+      <w:pPr>
+        <w:pStyle w:val="ListParagraph"/>
+        <w:numPr>
+          <w:ilvl w:val="3"/>
+          <w:numId w:val="1"/>
+        </w:numPr>
+      </w:pPr>
+      <w:r>
+        <w:t xml:space="preserve">IDENTIFICATION: </w:t>
+      </w:r>
+      <w:r>
+        <w:rPr>
+          <w:b/>
+          <w:bCs/>
+        </w:rPr>
+        <w:t>Bush Fig</w:t>
+      </w:r>
+    </w:p>
+    <w:p>
+      <w:pPr>
+        <w:pStyle w:val="ListParagraph"/>
+        <w:numPr>
+          <w:ilvl w:val="2"/>
+          <w:numId w:val="1"/>
+        </w:numPr>
+      </w:pPr>
+      <w:r>
+        <w:t>Smooth</w:t>
+      </w:r>
+    </w:p>
+    <w:p>
+      <w:pPr>
+        <w:pStyle w:val="ListParagraph"/>
+        <w:numPr>
+          <w:ilvl w:val="3"/>
+          <w:numId w:val="1"/>
+        </w:numPr>
+      </w:pPr>
+      <w:r>
+        <w:rPr>
+          <w:i/>
+          <w:iCs/>
+        </w:rPr>
+        <w:t>Q3D: Are the leaves SIMPLE or COMPOUND?</w:t>
+      </w:r>
+    </w:p>
+    <w:p>
+      <w:pPr>
+        <w:pStyle w:val="ListParagraph"/>
+        <w:numPr>
+          <w:ilvl w:val="4"/>
+          <w:numId w:val="1"/>
+        </w:numPr>
+      </w:pPr>
+      <w:r>
+        <w:t>Simple</w:t>
+      </w:r>
+    </w:p>
+    <w:p>
+      <w:pPr>
+        <w:pStyle w:val="ListParagraph"/>
+        <w:numPr>
+          <w:ilvl w:val="5"/>
+          <w:numId w:val="1"/>
+        </w:numPr>
+      </w:pPr>
+      <w:r>
+        <w:rPr>
+          <w:i/>
+          <w:iCs/>
+        </w:rPr>
+        <w:t>Q4D: Is the fruit round and PURPLE or YELLOW?</w:t>
+      </w:r>
+    </w:p>
+    <w:p>
+      <w:pPr>
+        <w:pStyle w:val="ListParagraph"/>
+        <w:numPr>
+          <w:ilvl w:val="6"/>
+          <w:numId w:val="1"/>
+        </w:numPr>
+      </w:pPr>
+      <w:r>
+        <w:t>Purple</w:t>
+      </w:r>
+    </w:p>
+    <w:p>
+      <w:pPr>
+        <w:pStyle w:val="ListParagraph"/>
+        <w:numPr>
+          <w:ilvl w:val="7"/>
+          <w:numId w:val="1"/>
+        </w:numPr>
+      </w:pPr>
+      <w:r>
+        <w:t xml:space="preserve">IDENTIFICATION: </w:t>
+      </w:r>
+      <w:r>
+        <w:rPr>
+          <w:b/>
+          <w:bCs/>
+        </w:rPr>
+        <w:t>Mountain Fig</w:t>
+      </w:r>
+    </w:p>
+    <w:p>
+      <w:pPr>
+        <w:pStyle w:val="ListParagraph"/>
+        <w:numPr>
+          <w:ilvl w:val="6"/>
+          <w:numId w:val="1"/>
+        </w:numPr>
+      </w:pPr>
+      <w:r>
+        <w:t>Yellow</w:t>
+      </w:r>
+    </w:p>
+    <w:p>
+      <w:pPr>
+        <w:pStyle w:val="ListParagraph"/>
+        <w:numPr>
+          <w:ilvl w:val="7"/>
+          <w:numId w:val="1"/>
+        </w:numPr>
+      </w:pPr>
+      <w:r>
+        <w:t>Q5D: Does the fruit have numerous tiny WHITE STEMS sticking out from it?</w:t>
+      </w:r>
+    </w:p>
+    <w:p>
+      <w:pPr>
+        <w:pStyle w:val="ListParagraph"/>
+        <w:numPr>
+          <w:ilvl w:val="8"/>
+          <w:numId w:val="1"/>
+        </w:numPr>
+      </w:pPr>
+      <w:r>
+        <w:t>No</w:t>
+      </w:r>
+    </w:p>
+    <w:p>
+      <w:pPr>
+        <w:pStyle w:val="ListParagraph"/>
+        <w:ind w:left="5760" w:firstLine="720"/>
+      </w:pPr>
+      <w:r>
+        <w:t xml:space="preserve">IDENTIFICATION: </w:t>
+      </w:r>
+      <w:r>
+        <w:rPr>
+          <w:b/>
+          <w:bCs/>
+        </w:rPr>
+        <w:t>Gmelina</w:t>
+      </w:r>
+    </w:p>
+    <w:p>
+      <w:pPr>
+        <w:pStyle w:val="ListParagraph"/>
+        <w:numPr>
+          <w:ilvl w:val="8"/>
+          <w:numId w:val="1"/>
+        </w:numPr>
+      </w:pPr>
+      <w:r>
+        <w:t>Yes</w:t>
+      </w:r>
+    </w:p>
+    <w:p>
+      <w:pPr>
+        <w:pStyle w:val="ListParagraph"/>
+        <w:ind w:left="6480"/>
+        <w:rPr>
+          <w:b/>
+          <w:bCs/>
+        </w:rPr>
+      </w:pPr>
+      <w:r>
+        <w:t xml:space="preserve">IDENTIFICATION: </w:t>
+      </w:r>
+      <w:r>
+        <w:rPr>
+          <w:b/>
+          <w:bCs/>
+        </w:rPr>
+        <w:t>African Peach</w:t>
+      </w:r>
+    </w:p>
+    <w:p>
+      <w:pPr>
+        <w:pStyle w:val="ListParagraph"/>
+        <w:numPr>
+          <w:ilvl w:val="4"/>
+          <w:numId w:val="1"/>
+        </w:numPr>
+      </w:pPr>
+      <w:r>
+        <w:t>Compound</w:t>
+      </w:r>
+    </w:p>
+    <w:p>
+      <w:pPr>
+        <w:pStyle w:val="ListParagraph"/>
+        <w:numPr>
+          <w:ilvl w:val="5"/>
+          <w:numId w:val="1"/>
+        </w:numPr>
+        <w:rPr>
+          <w:i/>
+          <w:iCs/>
+        </w:rPr>
+      </w:pPr>
+      <w:r>
+        <w:rPr>
+          <w:i/>
+          <w:iCs/>
+        </w:rPr>
+        <w:lastRenderedPageBreak/>
+        <w:t>Q</w:t>
+      </w:r>
+      <w:r>
+        <w:rPr>
+          <w:i/>
+          <w:iCs/>
+        </w:rPr>
+        <w:t>6</w:t>
+      </w:r>
+      <w:r>
+        <w:rPr>
+          <w:i/>
+          <w:iCs/>
+        </w:rPr>
+        <w:t>D:</w:t>
+      </w:r>
+      <w:r>
+        <w:rPr>
+          <w:i/>
+          <w:iCs/>
+        </w:rPr>
+        <w:t xml:space="preserve"> Are the compound leaflets growing INDIVIDUALLY or are there SEVERAL</w:t>
+      </w:r>
+    </w:p>
+    <w:p>
+      <w:pPr>
+        <w:pStyle w:val="ListParagraph"/>
+        <w:numPr>
+          <w:ilvl w:val="6"/>
+          <w:numId w:val="1"/>
+        </w:numPr>
+        <w:rPr>
+          <w:i/>
+          <w:iCs/>
+        </w:rPr>
+      </w:pPr>
+      <w:r>
+        <w:t>Individually</w:t>
+      </w:r>
+    </w:p>
+    <w:p>
+      <w:pPr>
+        <w:pStyle w:val="ListParagraph"/>
+        <w:numPr>
+          <w:ilvl w:val="7"/>
+          <w:numId w:val="1"/>
+        </w:numPr>
+        <w:rPr>
+          <w:i/>
+          <w:iCs/>
+        </w:rPr>
+      </w:pPr>
+      <w:r>
+        <w:rPr>
+          <w:i/>
+          <w:iCs/>
+        </w:rPr>
+        <w:t>Q7D: Are the leaflets ALTERNATE or OPPOSITE?</w:t>
+      </w:r>
+    </w:p>
+    <w:p>
+      <w:pPr>
+        <w:pStyle w:val="ListParagraph"/>
+        <w:numPr>
+          <w:ilvl w:val="8"/>
+          <w:numId w:val="1"/>
+        </w:numPr>
+        <w:rPr>
+          <w:i/>
+          <w:iCs/>
+        </w:rPr>
+      </w:pPr>
+      <w:r>
+        <w:rPr>
+          <w:i/>
+          <w:iCs/>
+        </w:rPr>
+        <w:t>Opposite</w:t>
+      </w:r>
+    </w:p>
+    <w:p>
+      <w:pPr>
+        <w:pStyle w:val="ListParagraph"/>
+        <w:ind w:left="6480"/>
+        <w:rPr>
+          <w:b/>
+          <w:bCs/>
+        </w:rPr>
+      </w:pPr>
+      <w:r>
+        <w:t xml:space="preserve">IDENTIFICATION: </w:t>
+      </w:r>
+      <w:r>
+        <w:rPr>
+          <w:b/>
+          <w:bCs/>
+        </w:rPr>
+        <w:t>Mahogany</w:t>
+      </w:r>
+    </w:p>
+    <w:p>
+      <w:pPr>
+        <w:pStyle w:val="ListParagraph"/>
+        <w:numPr>
+          <w:ilvl w:val="8"/>
+          <w:numId w:val="1"/>
+        </w:numPr>
+        <w:rPr>
+          <w:i/>
+          <w:iCs/>
+        </w:rPr>
+      </w:pPr>
+      <w:r>
+        <w:t>Alternate</w:t>
+      </w:r>
+    </w:p>
+    <w:p>
+      <w:pPr>
+        <w:pStyle w:val="ListParagraph"/>
+        <w:ind w:left="6480"/>
+        <w:rPr>
+          <w:i/>
+          <w:iCs/>
+        </w:rPr>
+      </w:pPr>
+      <w:r>
+        <w:t xml:space="preserve">IDENTIFICATION: </w:t>
+      </w:r>
+      <w:r>
+        <w:rPr>
+          <w:b/>
+          <w:bCs/>
+        </w:rPr>
+        <w:t xml:space="preserve">Jan </w:t>
+      </w:r>
+      <w:proofErr w:type="spellStart"/>
+      <w:r>
+        <w:rPr>
+          <w:b/>
+          <w:bCs/>
+        </w:rPr>
+        <w:t>Yaro</w:t>
+      </w:r>
+      <w:proofErr w:type="spellEnd"/>
+    </w:p>
+    <w:p>
+      <w:pPr>
+        <w:pStyle w:val="ListParagraph"/>
+        <w:numPr>
+          <w:ilvl w:val="6"/>
+          <w:numId w:val="1"/>
+        </w:numPr>
+        <w:rPr>
+          <w:i/>
+          <w:iCs/>
+        </w:rPr>
+      </w:pPr>
+      <w:r>
+        <w:t>Several</w:t>
+      </w:r>
+    </w:p>
+    <w:p>
+      <w:pPr>
+        <w:pStyle w:val="ListParagraph"/>
+        <w:numPr>
+          <w:ilvl w:val="7"/>
+          <w:numId w:val="1"/>
+        </w:numPr>
+        <w:rPr>
+          <w:i/>
+          <w:iCs/>
+        </w:rPr>
+      </w:pPr>
+      <w:r>
+        <w:t xml:space="preserve">IDENTIFICATION: </w:t>
+      </w:r>
+      <w:r>
+        <w:rPr>
+          <w:b/>
+          <w:bCs/>
+        </w:rPr>
+        <w:t>Moringa</w:t>
+      </w:r>
+    </w:p>
+    <w:p>
+      <w:pPr>
+        <w:pStyle w:val="ListParagraph"/>
+        <w:ind w:left="6480"/>
+        <w:rPr>
+          <w:b/>
+          <w:bCs/>
+          <w:i/>
+          <w:iCs/>
+        </w:rPr>
+      </w:pPr>
+    </w:p>
+    <w:p>
+      <w:pPr>
+        <w:rPr>
+          <w:b/>
+          <w:bCs/>
+        </w:rPr>
+      </w:pPr>
+    </w:p>
     <w:sectPr>
       <w:pgSz w:w="12240" w:h="15840"/>
       <w:pgMar w:top="1440" w:right="1440" w:bottom="1440" w:left="1440" w:header="720" w:footer="720" w:gutter="0"/>

</xml_diff>

<commit_message>
started Western Region implementation, using slideshow and then a button
</commit_message>
<xml_diff>
--- a/Tree id question guide.docx
+++ b/Tree id question guide.docx
@@ -1,23 +1,22 @@
 
 <file path=word/document.xml><?xml version="1.0" encoding="utf-8"?>
-<w:document xmlns:wpc="http://schemas.microsoft.com/office/word/2010/wordprocessingCanvas" xmlns:cx="http://schemas.microsoft.com/office/drawing/2014/chartex" xmlns:cx1="http://schemas.microsoft.com/office/drawing/2015/9/8/chartex" xmlns:cx2="http://schemas.microsoft.com/office/drawing/2015/10/21/chartex" xmlns:cx3="http://schemas.microsoft.com/office/drawing/2016/5/9/chartex" xmlns:cx4="http://schemas.microsoft.com/office/drawing/2016/5/10/chartex" xmlns:cx5="http://schemas.microsoft.com/office/drawing/2016/5/11/chartex" xmlns:cx6="http://schemas.microsoft.com/office/drawing/2016/5/12/chartex" xmlns:cx7="http://schemas.microsoft.com/office/drawing/2016/5/13/chartex" xmlns:cx8="http://schemas.microsoft.com/office/drawing/2016/5/14/chartex" xmlns:mc="http://schemas.openxmlformats.org/markup-compatibility/2006" xmlns:aink="http://schemas.microsoft.com/office/drawing/2016/ink" xmlns:am3d="http://schemas.microsoft.com/office/drawing/2017/model3d" xmlns:o="urn:schemas-microsoft-com:office:office" xmlns:r="http://schemas.openxmlformats.org/officeDocument/2006/relationships" xmlns:m="http://schemas.openxmlformats.org/officeDocument/2006/math" xmlns:v="urn:schemas-microsoft-com:vml" xmlns:wp14="http://schemas.microsoft.com/office/word/2010/wordprocessingDrawing" xmlns:wp="http://schemas.openxmlformats.org/drawingml/2006/wordprocessingDrawing" xmlns:w10="urn:schemas-microsoft-com:office:word" xmlns:w="http://schemas.openxmlformats.org/wordprocessingml/2006/main" xmlns:w14="http://schemas.microsoft.com/office/word/2010/wordml" xmlns:w15="http://schemas.microsoft.com/office/word/2012/wordml" xmlns:w16cex="http://schemas.microsoft.com/office/word/2018/wordml/cex" xmlns:w16cid="http://schemas.microsoft.com/office/word/2016/wordml/cid" xmlns:w16="http://schemas.microsoft.com/office/word/2018/wordml" xmlns:w16se="http://schemas.microsoft.com/office/word/2015/wordml/symex" xmlns:wpg="http://schemas.microsoft.com/office/word/2010/wordprocessingGroup" xmlns:wpi="http://schemas.microsoft.com/office/word/2010/wordprocessingInk" xmlns:wne="http://schemas.microsoft.com/office/word/2006/wordml" xmlns:wps="http://schemas.microsoft.com/office/word/2010/wordprocessingShape" mc:Ignorable="w14 w15 w16se w16cid w16 w16cex wp14">
+<w:document xmlns:o="urn:schemas-microsoft-com:office:office" xmlns:r="http://schemas.openxmlformats.org/officeDocument/2006/relationships" xmlns:v="urn:schemas-microsoft-com:vml" xmlns:w="http://schemas.openxmlformats.org/wordprocessingml/2006/main" xmlns:w10="urn:schemas-microsoft-com:office:word" xmlns:wp="http://schemas.openxmlformats.org/drawingml/2006/wordprocessingDrawing" xmlns:wps="http://schemas.microsoft.com/office/word/2010/wordprocessingShape" xmlns:wpg="http://schemas.microsoft.com/office/word/2010/wordprocessingGroup" xmlns:mc="http://schemas.openxmlformats.org/markup-compatibility/2006" xmlns:wp14="http://schemas.microsoft.com/office/word/2010/wordprocessingDrawing" xmlns:w14="http://schemas.microsoft.com/office/word/2010/wordml" mc:Ignorable="w14 wp14">
   <w:body>
     <w:p>
-      <w:r>
-        <w:t xml:space="preserve">Questions for Tree app: (We can try to put images of what </w:t>
-      </w:r>
-      <w:proofErr w:type="gramStart"/>
-      <w:r>
-        <w:t>these look</w:t>
-      </w:r>
-      <w:proofErr w:type="gramEnd"/>
-      <w:r>
-        <w:t xml:space="preserve"> like for each question)</w:t>
-      </w:r>
-    </w:p>
-    <w:p>
-      <w:pPr>
-        <w:rPr>
+      <w:pPr>
+        <w:pStyle w:val="Normal"/>
+        <w:rPr/>
+      </w:pPr>
+      <w:r>
+        <w:rPr/>
+        <w:t>Questions for Tree app: (We can try to put images of what these look like for each question)</w:t>
+      </w:r>
+    </w:p>
+    <w:p>
+      <w:pPr>
+        <w:pStyle w:val="Normal"/>
+        <w:rPr>
+          <w:i/>
           <w:i/>
           <w:iCs/>
         </w:rPr>
@@ -37,8 +36,10 @@
           <w:ilvl w:val="0"/>
           <w:numId w:val="1"/>
         </w:numPr>
-      </w:pPr>
-      <w:r>
+        <w:rPr/>
+      </w:pPr>
+      <w:r>
+        <w:rPr/>
         <w:t>Northeastern United States</w:t>
       </w:r>
     </w:p>
@@ -51,6 +52,7 @@
         </w:numPr>
         <w:rPr>
           <w:i/>
+          <w:i/>
           <w:iCs/>
         </w:rPr>
       </w:pPr>
@@ -69,8 +71,10 @@
           <w:ilvl w:val="2"/>
           <w:numId w:val="1"/>
         </w:numPr>
-      </w:pPr>
-      <w:r>
+        <w:rPr/>
+      </w:pPr>
+      <w:r>
+        <w:rPr/>
         <w:t>Broadleaf</w:t>
       </w:r>
     </w:p>
@@ -81,6 +85,7 @@
           <w:ilvl w:val="3"/>
           <w:numId w:val="1"/>
         </w:numPr>
+        <w:rPr/>
       </w:pPr>
       <w:r>
         <w:rPr>
@@ -97,8 +102,10 @@
           <w:ilvl w:val="4"/>
           <w:numId w:val="1"/>
         </w:numPr>
-      </w:pPr>
-      <w:r>
+        <w:rPr/>
+      </w:pPr>
+      <w:r>
+        <w:rPr/>
         <w:t>Opposite</w:t>
       </w:r>
     </w:p>
@@ -111,6 +118,7 @@
         </w:numPr>
         <w:rPr>
           <w:i/>
+          <w:i/>
           <w:iCs/>
         </w:rPr>
       </w:pPr>
@@ -129,8 +137,10 @@
           <w:ilvl w:val="6"/>
           <w:numId w:val="1"/>
         </w:numPr>
-      </w:pPr>
-      <w:r>
+        <w:rPr/>
+      </w:pPr>
+      <w:r>
+        <w:rPr/>
         <w:t>Lobes</w:t>
       </w:r>
     </w:p>
@@ -143,43 +153,16 @@
         </w:numPr>
         <w:rPr>
           <w:i/>
-          <w:iCs/>
-        </w:rPr>
-      </w:pPr>
-      <w:r>
-        <w:rPr>
-          <w:i/>
-          <w:iCs/>
-        </w:rPr>
-        <w:t xml:space="preserve">Q5A: Do the Leaves have deep </w:t>
-      </w:r>
-      <w:r>
-        <w:rPr>
-          <w:i/>
-          <w:iCs/>
-        </w:rPr>
-        <w:t>SHARP</w:t>
-      </w:r>
-      <w:r>
-        <w:rPr>
-          <w:i/>
-          <w:iCs/>
-        </w:rPr>
-        <w:t xml:space="preserve"> V-shaped Sinuses (indentations between each leaf lobe) or </w:t>
-      </w:r>
-      <w:r>
-        <w:rPr>
-          <w:i/>
-          <w:iCs/>
-        </w:rPr>
-        <w:t>SMOOTH</w:t>
-      </w:r>
-      <w:r>
-        <w:rPr>
-          <w:i/>
-          <w:iCs/>
-        </w:rPr>
-        <w:t xml:space="preserve"> Sinuses?</w:t>
+          <w:i/>
+          <w:iCs/>
+        </w:rPr>
+      </w:pPr>
+      <w:r>
+        <w:rPr>
+          <w:i/>
+          <w:iCs/>
+        </w:rPr>
+        <w:t>Q5A: Do the Leaves have deep SHARP V-shaped Sinuses (indentations between each leaf lobe) or SMOOTH Sinuses?</w:t>
       </w:r>
     </w:p>
     <w:p>
@@ -189,21 +172,25 @@
           <w:ilvl w:val="8"/>
           <w:numId w:val="1"/>
         </w:numPr>
-      </w:pPr>
-      <w:r>
+        <w:rPr/>
+      </w:pPr>
+      <w:r>
+        <w:rPr/>
         <w:t>Sharp V shaped Sinuses</w:t>
       </w:r>
     </w:p>
     <w:p>
       <w:pPr>
         <w:pStyle w:val="ListParagraph"/>
-        <w:ind w:left="6480"/>
-        <w:rPr>
-          <w:b/>
-          <w:bCs/>
-        </w:rPr>
-      </w:pPr>
-      <w:r>
+        <w:ind w:left="6480" w:hanging="0"/>
+        <w:rPr>
+          <w:b/>
+          <w:b/>
+          <w:bCs/>
+        </w:rPr>
+      </w:pPr>
+      <w:r>
+        <w:rPr/>
         <w:t xml:space="preserve">IDENTIFICATION: </w:t>
       </w:r>
       <w:r>
@@ -221,21 +208,25 @@
           <w:ilvl w:val="8"/>
           <w:numId w:val="1"/>
         </w:numPr>
-      </w:pPr>
-      <w:r>
+        <w:rPr/>
+      </w:pPr>
+      <w:r>
+        <w:rPr/>
         <w:t>Smooth Sinuses</w:t>
       </w:r>
     </w:p>
     <w:p>
       <w:pPr>
         <w:pStyle w:val="ListParagraph"/>
-        <w:ind w:left="6480"/>
-        <w:rPr>
-          <w:b/>
-          <w:bCs/>
-        </w:rPr>
-      </w:pPr>
-      <w:r>
+        <w:ind w:left="6480" w:hanging="0"/>
+        <w:rPr>
+          <w:b/>
+          <w:b/>
+          <w:bCs/>
+        </w:rPr>
+      </w:pPr>
+      <w:r>
+        <w:rPr/>
         <w:t xml:space="preserve">IDENTIFICATION: </w:t>
       </w:r>
       <w:r>
@@ -253,8 +244,10 @@
           <w:ilvl w:val="6"/>
           <w:numId w:val="1"/>
         </w:numPr>
-      </w:pPr>
-      <w:r>
+        <w:rPr/>
+      </w:pPr>
+      <w:r>
+        <w:rPr/>
         <w:t>Entire</w:t>
       </w:r>
     </w:p>
@@ -265,8 +258,10 @@
           <w:ilvl w:val="7"/>
           <w:numId w:val="1"/>
         </w:numPr>
-      </w:pPr>
-      <w:r>
+        <w:rPr/>
+      </w:pPr>
+      <w:r>
+        <w:rPr/>
         <w:t xml:space="preserve">IDENTIFICATION: </w:t>
       </w:r>
       <w:r>
@@ -284,8 +279,10 @@
           <w:ilvl w:val="4"/>
           <w:numId w:val="1"/>
         </w:numPr>
-      </w:pPr>
-      <w:r>
+        <w:rPr/>
+      </w:pPr>
+      <w:r>
+        <w:rPr/>
         <w:t>Alternate</w:t>
       </w:r>
     </w:p>
@@ -296,8 +293,10 @@
           <w:ilvl w:val="5"/>
           <w:numId w:val="1"/>
         </w:numPr>
-      </w:pPr>
-      <w:r>
+        <w:rPr/>
+      </w:pPr>
+      <w:r>
+        <w:rPr/>
         <w:t xml:space="preserve">IDENTIFICATION: </w:t>
       </w:r>
       <w:r>
@@ -315,8 +314,10 @@
           <w:ilvl w:val="2"/>
           <w:numId w:val="1"/>
         </w:numPr>
-      </w:pPr>
-      <w:r>
+        <w:rPr/>
+      </w:pPr>
+      <w:r>
+        <w:rPr/>
         <w:t>Needlelike</w:t>
       </w:r>
     </w:p>
@@ -327,8 +328,10 @@
           <w:ilvl w:val="3"/>
           <w:numId w:val="1"/>
         </w:numPr>
-      </w:pPr>
-      <w:r>
+        <w:rPr/>
+      </w:pPr>
+      <w:r>
+        <w:rPr/>
         <w:t xml:space="preserve">IDENTIFICATION: </w:t>
       </w:r>
       <w:r>
@@ -346,8 +349,10 @@
           <w:ilvl w:val="0"/>
           <w:numId w:val="1"/>
         </w:numPr>
-      </w:pPr>
-      <w:r>
+        <w:rPr/>
+      </w:pPr>
+      <w:r>
+        <w:rPr/>
         <w:t>Southeastern United States</w:t>
       </w:r>
     </w:p>
@@ -358,27 +363,14 @@
           <w:ilvl w:val="1"/>
           <w:numId w:val="1"/>
         </w:numPr>
-      </w:pPr>
-      <w:r>
-        <w:rPr>
-          <w:i/>
-          <w:iCs/>
-        </w:rPr>
-        <w:t xml:space="preserve">Q2B: </w:t>
-      </w:r>
-      <w:r>
-        <w:rPr>
-          <w:i/>
-          <w:iCs/>
-        </w:rPr>
-        <w:t>Is</w:t>
-      </w:r>
-      <w:r>
-        <w:rPr>
-          <w:i/>
-          <w:iCs/>
-        </w:rPr>
-        <w:t xml:space="preserve"> the leaf SIMPLE or COMPOUND?</w:t>
+        <w:rPr/>
+      </w:pPr>
+      <w:r>
+        <w:rPr>
+          <w:i/>
+          <w:iCs/>
+        </w:rPr>
+        <w:t>Q2B: Is the leaf SIMPLE or COMPOUND?</w:t>
       </w:r>
     </w:p>
     <w:p>
@@ -388,8 +380,10 @@
           <w:ilvl w:val="2"/>
           <w:numId w:val="1"/>
         </w:numPr>
-      </w:pPr>
-      <w:r>
+        <w:rPr/>
+      </w:pPr>
+      <w:r>
+        <w:rPr/>
         <w:t>Compound</w:t>
       </w:r>
     </w:p>
@@ -400,6 +394,7 @@
           <w:ilvl w:val="3"/>
           <w:numId w:val="1"/>
         </w:numPr>
+        <w:rPr/>
       </w:pPr>
       <w:r>
         <w:rPr>
@@ -416,8 +411,10 @@
           <w:ilvl w:val="4"/>
           <w:numId w:val="1"/>
         </w:numPr>
-      </w:pPr>
-      <w:r>
+        <w:rPr/>
+      </w:pPr>
+      <w:r>
+        <w:rPr/>
         <w:t>Sets of 3</w:t>
       </w:r>
     </w:p>
@@ -428,8 +425,10 @@
           <w:ilvl w:val="5"/>
           <w:numId w:val="1"/>
         </w:numPr>
-      </w:pPr>
-      <w:r>
+        <w:rPr/>
+      </w:pPr>
+      <w:r>
+        <w:rPr/>
         <w:t xml:space="preserve">IDENTIFICATION: </w:t>
       </w:r>
       <w:r>
@@ -447,8 +446,10 @@
           <w:ilvl w:val="4"/>
           <w:numId w:val="1"/>
         </w:numPr>
-      </w:pPr>
-      <w:r>
+        <w:rPr/>
+      </w:pPr>
+      <w:r>
+        <w:rPr/>
         <w:t>Feather</w:t>
       </w:r>
     </w:p>
@@ -461,6 +462,7 @@
         </w:numPr>
         <w:rPr>
           <w:i/>
+          <w:i/>
           <w:iCs/>
         </w:rPr>
       </w:pPr>
@@ -479,8 +481,10 @@
           <w:ilvl w:val="6"/>
           <w:numId w:val="1"/>
         </w:numPr>
-      </w:pPr>
-      <w:r>
+        <w:rPr/>
+      </w:pPr>
+      <w:r>
+        <w:rPr/>
         <w:t>Opposite</w:t>
       </w:r>
     </w:p>
@@ -491,8 +495,10 @@
           <w:ilvl w:val="7"/>
           <w:numId w:val="1"/>
         </w:numPr>
-      </w:pPr>
-      <w:r>
+        <w:rPr/>
+      </w:pPr>
+      <w:r>
+        <w:rPr/>
         <w:t xml:space="preserve">IDENTIFICATION: </w:t>
       </w:r>
       <w:r>
@@ -510,8 +516,10 @@
           <w:ilvl w:val="6"/>
           <w:numId w:val="1"/>
         </w:numPr>
-      </w:pPr>
-      <w:r>
+        <w:rPr/>
+      </w:pPr>
+      <w:r>
+        <w:rPr/>
         <w:t>Alternate</w:t>
       </w:r>
     </w:p>
@@ -522,8 +530,10 @@
           <w:ilvl w:val="7"/>
           <w:numId w:val="1"/>
         </w:numPr>
-      </w:pPr>
-      <w:r>
+        <w:rPr/>
+      </w:pPr>
+      <w:r>
+        <w:rPr/>
         <w:t xml:space="preserve">IDENTIFICATION: </w:t>
       </w:r>
       <w:r>
@@ -541,8 +551,10 @@
           <w:ilvl w:val="2"/>
           <w:numId w:val="1"/>
         </w:numPr>
-      </w:pPr>
-      <w:r>
+        <w:rPr/>
+      </w:pPr>
+      <w:r>
+        <w:rPr/>
         <w:t>Simple</w:t>
       </w:r>
     </w:p>
@@ -555,23 +567,16 @@
         </w:numPr>
         <w:rPr>
           <w:i/>
-          <w:iCs/>
-        </w:rPr>
-      </w:pPr>
-      <w:r>
-        <w:rPr>
-          <w:i/>
-          <w:iCs/>
-        </w:rPr>
-        <w:lastRenderedPageBreak/>
-        <w:t>Q5B:</w:t>
-      </w:r>
-      <w:r>
-        <w:rPr>
-          <w:i/>
-          <w:iCs/>
-        </w:rPr>
-        <w:t xml:space="preserve"> Are the leaves SERRATED with DEEP LOBES, or are they big, WAXY AND GLOSSY?</w:t>
+          <w:i/>
+          <w:iCs/>
+        </w:rPr>
+      </w:pPr>
+      <w:r>
+        <w:rPr>
+          <w:i/>
+          <w:iCs/>
+        </w:rPr>
+        <w:t>Q5B: Are the leaves SERRATED with DEEP LOBES, or are they big, WAXY AND GLOSSY?</w:t>
       </w:r>
     </w:p>
     <w:p>
@@ -581,8 +586,10 @@
           <w:ilvl w:val="4"/>
           <w:numId w:val="1"/>
         </w:numPr>
-      </w:pPr>
-      <w:r>
+        <w:rPr/>
+      </w:pPr>
+      <w:r>
+        <w:rPr/>
         <w:t>Glossy</w:t>
       </w:r>
     </w:p>
@@ -595,10 +602,12 @@
         </w:numPr>
         <w:rPr>
           <w:i/>
-          <w:iCs/>
-        </w:rPr>
-      </w:pPr>
-      <w:r>
+          <w:i/>
+          <w:iCs/>
+        </w:rPr>
+      </w:pPr>
+      <w:r>
+        <w:rPr/>
         <w:t xml:space="preserve">IDENTIFICATION: </w:t>
       </w:r>
       <w:r>
@@ -618,10 +627,12 @@
         </w:numPr>
         <w:rPr>
           <w:i/>
-          <w:iCs/>
-        </w:rPr>
-      </w:pPr>
-      <w:r>
+          <w:i/>
+          <w:iCs/>
+        </w:rPr>
+      </w:pPr>
+      <w:r>
+        <w:rPr/>
         <w:t>Serrated</w:t>
       </w:r>
     </w:p>
@@ -634,12 +645,15 @@
         </w:numPr>
         <w:rPr>
           <w:b/>
-          <w:bCs/>
-          <w:i/>
-          <w:iCs/>
-        </w:rPr>
-      </w:pPr>
-      <w:r>
+          <w:b/>
+          <w:bCs/>
+          <w:i/>
+          <w:i/>
+          <w:iCs/>
+        </w:rPr>
+      </w:pPr>
+      <w:r>
+        <w:rPr/>
         <w:t xml:space="preserve">IDENTIFICATION: </w:t>
       </w:r>
       <w:r>
@@ -657,8 +671,10 @@
           <w:ilvl w:val="0"/>
           <w:numId w:val="1"/>
         </w:numPr>
-      </w:pPr>
-      <w:r>
+        <w:rPr/>
+      </w:pPr>
+      <w:r>
+        <w:rPr/>
         <w:t>Central United States</w:t>
       </w:r>
     </w:p>
@@ -669,6 +685,7 @@
           <w:ilvl w:val="1"/>
           <w:numId w:val="1"/>
         </w:numPr>
+        <w:rPr/>
       </w:pPr>
       <w:r>
         <w:rPr>
@@ -685,8 +702,10 @@
           <w:ilvl w:val="2"/>
           <w:numId w:val="1"/>
         </w:numPr>
-      </w:pPr>
-      <w:r>
+        <w:rPr/>
+      </w:pPr>
+      <w:r>
+        <w:rPr/>
         <w:t>Bumpy</w:t>
       </w:r>
     </w:p>
@@ -697,6 +716,7 @@
           <w:ilvl w:val="3"/>
           <w:numId w:val="1"/>
         </w:numPr>
+        <w:rPr/>
       </w:pPr>
       <w:r>
         <w:rPr>
@@ -713,8 +733,10 @@
           <w:ilvl w:val="4"/>
           <w:numId w:val="1"/>
         </w:numPr>
-      </w:pPr>
-      <w:r>
+        <w:rPr/>
+      </w:pPr>
+      <w:r>
+        <w:rPr/>
         <w:t>Finely toothed</w:t>
       </w:r>
     </w:p>
@@ -727,6 +749,7 @@
         </w:numPr>
         <w:rPr>
           <w:i/>
+          <w:i/>
           <w:iCs/>
         </w:rPr>
       </w:pPr>
@@ -745,8 +768,10 @@
           <w:ilvl w:val="6"/>
           <w:numId w:val="1"/>
         </w:numPr>
-      </w:pPr>
-      <w:r>
+        <w:rPr/>
+      </w:pPr>
+      <w:r>
+        <w:rPr/>
         <w:t>Thin corky wings</w:t>
       </w:r>
     </w:p>
@@ -757,8 +782,10 @@
           <w:ilvl w:val="7"/>
           <w:numId w:val="1"/>
         </w:numPr>
-      </w:pPr>
-      <w:r>
+        <w:rPr/>
+      </w:pPr>
+      <w:r>
+        <w:rPr/>
         <w:t xml:space="preserve">IDENTIFICATION: </w:t>
       </w:r>
       <w:r>
@@ -776,8 +803,10 @@
           <w:ilvl w:val="6"/>
           <w:numId w:val="1"/>
         </w:numPr>
-      </w:pPr>
-      <w:r>
+        <w:rPr/>
+      </w:pPr>
+      <w:r>
+        <w:rPr/>
         <w:t>Shiny</w:t>
       </w:r>
     </w:p>
@@ -788,8 +817,10 @@
           <w:ilvl w:val="7"/>
           <w:numId w:val="1"/>
         </w:numPr>
-      </w:pPr>
-      <w:r>
+        <w:rPr/>
+      </w:pPr>
+      <w:r>
+        <w:rPr/>
         <w:t xml:space="preserve">IDENTIFICATION: </w:t>
       </w:r>
       <w:r>
@@ -807,8 +838,10 @@
           <w:ilvl w:val="4"/>
           <w:numId w:val="1"/>
         </w:numPr>
-      </w:pPr>
-      <w:r>
+        <w:rPr/>
+      </w:pPr>
+      <w:r>
+        <w:rPr/>
         <w:t>Lobed</w:t>
       </w:r>
     </w:p>
@@ -819,6 +852,7 @@
           <w:ilvl w:val="5"/>
           <w:numId w:val="1"/>
         </w:numPr>
+        <w:rPr/>
       </w:pPr>
       <w:r>
         <w:rPr>
@@ -835,8 +869,10 @@
           <w:ilvl w:val="6"/>
           <w:numId w:val="1"/>
         </w:numPr>
-      </w:pPr>
-      <w:r>
+        <w:rPr/>
+      </w:pPr>
+      <w:r>
+        <w:rPr/>
         <w:t>Deep</w:t>
       </w:r>
     </w:p>
@@ -847,8 +883,10 @@
           <w:ilvl w:val="7"/>
           <w:numId w:val="1"/>
         </w:numPr>
-      </w:pPr>
-      <w:r>
+        <w:rPr/>
+      </w:pPr>
+      <w:r>
+        <w:rPr/>
         <w:t xml:space="preserve">IDENTIFICATION: </w:t>
       </w:r>
       <w:r>
@@ -866,8 +904,10 @@
           <w:ilvl w:val="6"/>
           <w:numId w:val="1"/>
         </w:numPr>
-      </w:pPr>
-      <w:r>
+        <w:rPr/>
+      </w:pPr>
+      <w:r>
+        <w:rPr/>
         <w:t>Shallow</w:t>
       </w:r>
     </w:p>
@@ -878,8 +918,10 @@
           <w:ilvl w:val="7"/>
           <w:numId w:val="1"/>
         </w:numPr>
-      </w:pPr>
-      <w:r>
+        <w:rPr/>
+      </w:pPr>
+      <w:r>
+        <w:rPr/>
         <w:t xml:space="preserve">IDENTIFICATION: </w:t>
       </w:r>
       <w:r>
@@ -897,8 +939,10 @@
           <w:ilvl w:val="2"/>
           <w:numId w:val="1"/>
         </w:numPr>
-      </w:pPr>
-      <w:r>
+        <w:rPr/>
+      </w:pPr>
+      <w:r>
+        <w:rPr/>
         <w:t>Smooth</w:t>
       </w:r>
     </w:p>
@@ -909,8 +953,10 @@
           <w:ilvl w:val="3"/>
           <w:numId w:val="1"/>
         </w:numPr>
-      </w:pPr>
-      <w:r>
+        <w:rPr/>
+      </w:pPr>
+      <w:r>
+        <w:rPr/>
         <w:t xml:space="preserve">IDENTIFICATION: </w:t>
       </w:r>
       <w:r>
@@ -928,8 +974,10 @@
           <w:ilvl w:val="0"/>
           <w:numId w:val="1"/>
         </w:numPr>
-      </w:pPr>
-      <w:r>
+        <w:rPr/>
+      </w:pPr>
+      <w:r>
+        <w:rPr/>
         <w:t>Nigeria</w:t>
       </w:r>
     </w:p>
@@ -940,6 +988,7 @@
           <w:ilvl w:val="1"/>
           <w:numId w:val="1"/>
         </w:numPr>
+        <w:rPr/>
       </w:pPr>
       <w:r>
         <w:rPr>
@@ -956,8 +1005,10 @@
           <w:ilvl w:val="2"/>
           <w:numId w:val="1"/>
         </w:numPr>
-      </w:pPr>
-      <w:r>
+        <w:rPr/>
+      </w:pPr>
+      <w:r>
+        <w:rPr/>
         <w:t>Lobed</w:t>
       </w:r>
     </w:p>
@@ -968,8 +1019,10 @@
           <w:ilvl w:val="3"/>
           <w:numId w:val="1"/>
         </w:numPr>
-      </w:pPr>
-      <w:r>
+        <w:rPr/>
+      </w:pPr>
+      <w:r>
+        <w:rPr/>
         <w:t xml:space="preserve">IDENTIFICATION: </w:t>
       </w:r>
       <w:r>
@@ -987,8 +1040,10 @@
           <w:ilvl w:val="2"/>
           <w:numId w:val="1"/>
         </w:numPr>
-      </w:pPr>
-      <w:r>
+        <w:rPr/>
+      </w:pPr>
+      <w:r>
+        <w:rPr/>
         <w:t>Smooth</w:t>
       </w:r>
     </w:p>
@@ -999,6 +1054,7 @@
           <w:ilvl w:val="3"/>
           <w:numId w:val="1"/>
         </w:numPr>
+        <w:rPr/>
       </w:pPr>
       <w:r>
         <w:rPr>
@@ -1015,8 +1071,10 @@
           <w:ilvl w:val="4"/>
           <w:numId w:val="1"/>
         </w:numPr>
-      </w:pPr>
-      <w:r>
+        <w:rPr/>
+      </w:pPr>
+      <w:r>
+        <w:rPr/>
         <w:t>Simple</w:t>
       </w:r>
     </w:p>
@@ -1027,6 +1085,7 @@
           <w:ilvl w:val="5"/>
           <w:numId w:val="1"/>
         </w:numPr>
+        <w:rPr/>
       </w:pPr>
       <w:r>
         <w:rPr>
@@ -1043,8 +1102,10 @@
           <w:ilvl w:val="6"/>
           <w:numId w:val="1"/>
         </w:numPr>
-      </w:pPr>
-      <w:r>
+        <w:rPr/>
+      </w:pPr>
+      <w:r>
+        <w:rPr/>
         <w:t>Purple</w:t>
       </w:r>
     </w:p>
@@ -1055,8 +1116,10 @@
           <w:ilvl w:val="7"/>
           <w:numId w:val="1"/>
         </w:numPr>
-      </w:pPr>
-      <w:r>
+        <w:rPr/>
+      </w:pPr>
+      <w:r>
+        <w:rPr/>
         <w:t xml:space="preserve">IDENTIFICATION: </w:t>
       </w:r>
       <w:r>
@@ -1074,8 +1137,10 @@
           <w:ilvl w:val="6"/>
           <w:numId w:val="1"/>
         </w:numPr>
-      </w:pPr>
-      <w:r>
+        <w:rPr/>
+      </w:pPr>
+      <w:r>
+        <w:rPr/>
         <w:t>Yellow</w:t>
       </w:r>
     </w:p>
@@ -1086,8 +1151,10 @@
           <w:ilvl w:val="7"/>
           <w:numId w:val="1"/>
         </w:numPr>
-      </w:pPr>
-      <w:r>
+        <w:rPr/>
+      </w:pPr>
+      <w:r>
+        <w:rPr/>
         <w:t>Q5D: Does the fruit have numerous tiny WHITE STEMS sticking out from it?</w:t>
       </w:r>
     </w:p>
@@ -1098,8 +1165,10 @@
           <w:ilvl w:val="8"/>
           <w:numId w:val="1"/>
         </w:numPr>
-      </w:pPr>
-      <w:r>
+        <w:rPr/>
+      </w:pPr>
+      <w:r>
+        <w:rPr/>
         <w:t>No</w:t>
       </w:r>
     </w:p>
@@ -1107,8 +1176,10 @@
       <w:pPr>
         <w:pStyle w:val="ListParagraph"/>
         <w:ind w:left="5760" w:firstLine="720"/>
-      </w:pPr>
-      <w:r>
+        <w:rPr/>
+      </w:pPr>
+      <w:r>
+        <w:rPr/>
         <w:t xml:space="preserve">IDENTIFICATION: </w:t>
       </w:r>
       <w:r>
@@ -1126,21 +1197,25 @@
           <w:ilvl w:val="8"/>
           <w:numId w:val="1"/>
         </w:numPr>
-      </w:pPr>
-      <w:r>
+        <w:rPr/>
+      </w:pPr>
+      <w:r>
+        <w:rPr/>
         <w:t>Yes</w:t>
       </w:r>
     </w:p>
     <w:p>
       <w:pPr>
         <w:pStyle w:val="ListParagraph"/>
-        <w:ind w:left="6480"/>
-        <w:rPr>
-          <w:b/>
-          <w:bCs/>
-        </w:rPr>
-      </w:pPr>
-      <w:r>
+        <w:ind w:left="6480" w:hanging="0"/>
+        <w:rPr>
+          <w:b/>
+          <w:b/>
+          <w:bCs/>
+        </w:rPr>
+      </w:pPr>
+      <w:r>
+        <w:rPr/>
         <w:t xml:space="preserve">IDENTIFICATION: </w:t>
       </w:r>
       <w:r>
@@ -1158,8 +1233,10 @@
           <w:ilvl w:val="4"/>
           <w:numId w:val="1"/>
         </w:numPr>
-      </w:pPr>
-      <w:r>
+        <w:rPr/>
+      </w:pPr>
+      <w:r>
+        <w:rPr/>
         <w:t>Compound</w:t>
       </w:r>
     </w:p>
@@ -1172,37 +1249,16 @@
         </w:numPr>
         <w:rPr>
           <w:i/>
-          <w:iCs/>
-        </w:rPr>
-      </w:pPr>
-      <w:r>
-        <w:rPr>
-          <w:i/>
-          <w:iCs/>
-        </w:rPr>
-        <w:lastRenderedPageBreak/>
-        <w:t>Q</w:t>
-      </w:r>
-      <w:r>
-        <w:rPr>
-          <w:i/>
-          <w:iCs/>
-        </w:rPr>
-        <w:t>6</w:t>
-      </w:r>
-      <w:r>
-        <w:rPr>
-          <w:i/>
-          <w:iCs/>
-        </w:rPr>
-        <w:t>D:</w:t>
-      </w:r>
-      <w:r>
-        <w:rPr>
-          <w:i/>
-          <w:iCs/>
-        </w:rPr>
-        <w:t xml:space="preserve"> Are the compound leaflets growing INDIVIDUALLY or are there SEVERAL</w:t>
+          <w:i/>
+          <w:iCs/>
+        </w:rPr>
+      </w:pPr>
+      <w:r>
+        <w:rPr>
+          <w:i/>
+          <w:iCs/>
+        </w:rPr>
+        <w:t>Q6D: Are the compound leaflets growing INDIVIDUALLY or are there SEVERAL</w:t>
       </w:r>
     </w:p>
     <w:p>
@@ -1214,10 +1270,12 @@
         </w:numPr>
         <w:rPr>
           <w:i/>
-          <w:iCs/>
-        </w:rPr>
-      </w:pPr>
-      <w:r>
+          <w:i/>
+          <w:iCs/>
+        </w:rPr>
+      </w:pPr>
+      <w:r>
+        <w:rPr/>
         <w:t>Individually</w:t>
       </w:r>
     </w:p>
@@ -1230,6 +1288,7 @@
         </w:numPr>
         <w:rPr>
           <w:i/>
+          <w:i/>
           <w:iCs/>
         </w:rPr>
       </w:pPr>
@@ -1250,6 +1309,7 @@
         </w:numPr>
         <w:rPr>
           <w:i/>
+          <w:i/>
           <w:iCs/>
         </w:rPr>
       </w:pPr>
@@ -1264,13 +1324,15 @@
     <w:p>
       <w:pPr>
         <w:pStyle w:val="ListParagraph"/>
-        <w:ind w:left="6480"/>
-        <w:rPr>
-          <w:b/>
-          <w:bCs/>
-        </w:rPr>
-      </w:pPr>
-      <w:r>
+        <w:ind w:left="6480" w:hanging="0"/>
+        <w:rPr>
+          <w:b/>
+          <w:b/>
+          <w:bCs/>
+        </w:rPr>
+      </w:pPr>
+      <w:r>
+        <w:rPr/>
         <w:t xml:space="preserve">IDENTIFICATION: </w:t>
       </w:r>
       <w:r>
@@ -1290,23 +1352,27 @@
         </w:numPr>
         <w:rPr>
           <w:i/>
-          <w:iCs/>
-        </w:rPr>
-      </w:pPr>
-      <w:r>
+          <w:i/>
+          <w:iCs/>
+        </w:rPr>
+      </w:pPr>
+      <w:r>
+        <w:rPr/>
         <w:t>Alternate</w:t>
       </w:r>
     </w:p>
     <w:p>
       <w:pPr>
         <w:pStyle w:val="ListParagraph"/>
-        <w:ind w:left="6480"/>
-        <w:rPr>
-          <w:i/>
-          <w:iCs/>
-        </w:rPr>
-      </w:pPr>
-      <w:r>
+        <w:ind w:left="6480" w:hanging="0"/>
+        <w:rPr>
+          <w:i/>
+          <w:i/>
+          <w:iCs/>
+        </w:rPr>
+      </w:pPr>
+      <w:r>
+        <w:rPr/>
         <w:t xml:space="preserve">IDENTIFICATION: </w:t>
       </w:r>
       <w:r>
@@ -1314,17 +1380,8 @@
           <w:b/>
           <w:bCs/>
         </w:rPr>
-        <w:t xml:space="preserve">Jan </w:t>
-      </w:r>
-      <w:proofErr w:type="spellStart"/>
-      <w:r>
-        <w:rPr>
-          <w:b/>
-          <w:bCs/>
-        </w:rPr>
-        <w:t>Yaro</w:t>
-      </w:r>
-      <w:proofErr w:type="spellEnd"/>
+        <w:t>Jan Yaro</w:t>
+      </w:r>
     </w:p>
     <w:p>
       <w:pPr>
@@ -1335,10 +1392,12 @@
         </w:numPr>
         <w:rPr>
           <w:i/>
-          <w:iCs/>
-        </w:rPr>
-      </w:pPr>
-      <w:r>
+          <w:i/>
+          <w:iCs/>
+        </w:rPr>
+      </w:pPr>
+      <w:r>
+        <w:rPr/>
         <w:t>Several</w:t>
       </w:r>
     </w:p>
@@ -1351,10 +1410,12 @@
         </w:numPr>
         <w:rPr>
           <w:i/>
-          <w:iCs/>
-        </w:rPr>
-      </w:pPr>
-      <w:r>
+          <w:i/>
+          <w:iCs/>
+        </w:rPr>
+      </w:pPr>
+      <w:r>
+        <w:rPr/>
         <w:t xml:space="preserve">IDENTIFICATION: </w:t>
       </w:r>
       <w:r>
@@ -1368,40 +1429,52 @@
     <w:p>
       <w:pPr>
         <w:pStyle w:val="ListParagraph"/>
-        <w:ind w:left="6480"/>
-        <w:rPr>
-          <w:b/>
-          <w:bCs/>
-          <w:i/>
-          <w:iCs/>
-        </w:rPr>
-      </w:pPr>
-    </w:p>
-    <w:p>
-      <w:pPr>
-        <w:rPr>
-          <w:b/>
-          <w:bCs/>
-        </w:rPr>
-      </w:pPr>
+        <w:ind w:left="6480" w:hanging="0"/>
+        <w:rPr>
+          <w:b/>
+          <w:b/>
+          <w:bCs/>
+          <w:i/>
+          <w:i/>
+          <w:iCs/>
+        </w:rPr>
+      </w:pPr>
+      <w:r>
+        <w:rPr>
+          <w:b/>
+          <w:bCs/>
+          <w:i/>
+          <w:iCs/>
+        </w:rPr>
+      </w:r>
+    </w:p>
+    <w:p>
+      <w:pPr>
+        <w:pStyle w:val="Normal"/>
+        <w:spacing w:before="0" w:after="160"/>
+        <w:rPr/>
+      </w:pPr>
+      <w:r>
+        <w:rPr/>
+      </w:r>
     </w:p>
     <w:sectPr>
+      <w:type w:val="nextPage"/>
       <w:pgSz w:w="12240" w:h="15840"/>
-      <w:pgMar w:top="1440" w:right="1440" w:bottom="1440" w:left="1440" w:header="720" w:footer="720" w:gutter="0"/>
-      <w:cols w:space="720"/>
-      <w:docGrid w:linePitch="360"/>
+      <w:pgMar w:left="1440" w:right="1440" w:header="0" w:top="1440" w:footer="0" w:bottom="1440" w:gutter="0"/>
+      <w:pgNumType w:fmt="decimal"/>
+      <w:formProt w:val="false"/>
+      <w:textDirection w:val="lrTb"/>
+      <w:docGrid w:type="default" w:linePitch="360" w:charSpace="4096"/>
     </w:sectPr>
   </w:body>
 </w:document>
 </file>
 
 <file path=word/numbering.xml><?xml version="1.0" encoding="utf-8"?>
-<w:numbering xmlns:wpc="http://schemas.microsoft.com/office/word/2010/wordprocessingCanvas" xmlns:cx="http://schemas.microsoft.com/office/drawing/2014/chartex" xmlns:cx1="http://schemas.microsoft.com/office/drawing/2015/9/8/chartex" xmlns:cx2="http://schemas.microsoft.com/office/drawing/2015/10/21/chartex" xmlns:cx3="http://schemas.microsoft.com/office/drawing/2016/5/9/chartex" xmlns:cx4="http://schemas.microsoft.com/office/drawing/2016/5/10/chartex" xmlns:cx5="http://schemas.microsoft.com/office/drawing/2016/5/11/chartex" xmlns:cx6="http://schemas.microsoft.com/office/drawing/2016/5/12/chartex" xmlns:cx7="http://schemas.microsoft.com/office/drawing/2016/5/13/chartex" xmlns:cx8="http://schemas.microsoft.com/office/drawing/2016/5/14/chartex" xmlns:mc="http://schemas.openxmlformats.org/markup-compatibility/2006" xmlns:aink="http://schemas.microsoft.com/office/drawing/2016/ink" xmlns:am3d="http://schemas.microsoft.com/office/drawing/2017/model3d" xmlns:o="urn:schemas-microsoft-com:office:office" xmlns:r="http://schemas.openxmlformats.org/officeDocument/2006/relationships" xmlns:m="http://schemas.openxmlformats.org/officeDocument/2006/math" xmlns:v="urn:schemas-microsoft-com:vml" xmlns:wp14="http://schemas.microsoft.com/office/word/2010/wordprocessingDrawing" xmlns:wp="http://schemas.openxmlformats.org/drawingml/2006/wordprocessingDrawing" xmlns:w10="urn:schemas-microsoft-com:office:word" xmlns:w="http://schemas.openxmlformats.org/wordprocessingml/2006/main" xmlns:w14="http://schemas.microsoft.com/office/word/2010/wordml" xmlns:w15="http://schemas.microsoft.com/office/word/2012/wordml" xmlns:w16cex="http://schemas.microsoft.com/office/word/2018/wordml/cex" xmlns:w16cid="http://schemas.microsoft.com/office/word/2016/wordml/cid" xmlns:w16="http://schemas.microsoft.com/office/word/2018/wordml" xmlns:w16se="http://schemas.microsoft.com/office/word/2015/wordml/symex" xmlns:wpg="http://schemas.microsoft.com/office/word/2010/wordprocessingGroup" xmlns:wpi="http://schemas.microsoft.com/office/word/2010/wordprocessingInk" xmlns:wne="http://schemas.microsoft.com/office/word/2006/wordml" xmlns:wps="http://schemas.microsoft.com/office/word/2010/wordprocessingShape" mc:Ignorable="w14 w15 w16se w16cid w16 w16cex wp14">
-  <w:abstractNum w:abstractNumId="0" w15:restartNumberingAfterBreak="0">
-    <w:nsid w:val="7601526A"/>
-    <w:multiLevelType w:val="hybridMultilevel"/>
-    <w:tmpl w:val="39A24B04"/>
-    <w:lvl w:ilvl="0" w:tplc="8430A3C4">
+<w:numbering xmlns:w="http://schemas.openxmlformats.org/wordprocessingml/2006/main" xmlns:o="urn:schemas-microsoft-com:office:office" xmlns:r="http://schemas.openxmlformats.org/officeDocument/2006/relationships" xmlns:v="urn:schemas-microsoft-com:vml">
+  <w:abstractNum w:abstractNumId="1">
+    <w:lvl w:ilvl="0">
       <w:numFmt w:val="bullet"/>
       <w:lvlText w:val=""/>
       <w:lvlJc w:val="left"/>
@@ -1409,10 +1482,11 @@
         <w:ind w:left="720" w:hanging="360"/>
       </w:pPr>
       <w:rPr>
-        <w:rFonts w:ascii="Wingdings" w:eastAsiaTheme="minorEastAsia" w:hAnsi="Wingdings" w:cstheme="minorBidi" w:hint="default"/>
+        <w:rFonts w:ascii="Wingdings" w:hAnsi="Wingdings" w:cs="Wingdings" w:hint="default"/>
+        <w:rFonts w:cs=""/>
       </w:rPr>
     </w:lvl>
-    <w:lvl w:ilvl="1" w:tplc="04090003">
+    <w:lvl w:ilvl="1">
       <w:start w:val="1"/>
       <w:numFmt w:val="bullet"/>
       <w:lvlText w:val="o"/>
@@ -1422,9 +1496,10 @@
       </w:pPr>
       <w:rPr>
         <w:rFonts w:ascii="Courier New" w:hAnsi="Courier New" w:cs="Courier New" w:hint="default"/>
+        <w:rFonts w:cs="Courier New"/>
       </w:rPr>
     </w:lvl>
-    <w:lvl w:ilvl="2" w:tplc="04090005">
+    <w:lvl w:ilvl="2">
       <w:start w:val="1"/>
       <w:numFmt w:val="bullet"/>
       <w:lvlText w:val=""/>
@@ -1433,10 +1508,10 @@
         <w:ind w:left="2160" w:hanging="360"/>
       </w:pPr>
       <w:rPr>
-        <w:rFonts w:ascii="Wingdings" w:hAnsi="Wingdings" w:hint="default"/>
+        <w:rFonts w:ascii="Wingdings" w:hAnsi="Wingdings" w:cs="Wingdings" w:hint="default"/>
       </w:rPr>
     </w:lvl>
-    <w:lvl w:ilvl="3" w:tplc="04090001">
+    <w:lvl w:ilvl="3">
       <w:start w:val="1"/>
       <w:numFmt w:val="bullet"/>
       <w:lvlText w:val=""/>
@@ -1445,10 +1520,10 @@
         <w:ind w:left="2880" w:hanging="360"/>
       </w:pPr>
       <w:rPr>
-        <w:rFonts w:ascii="Symbol" w:hAnsi="Symbol" w:hint="default"/>
+        <w:rFonts w:ascii="Symbol" w:hAnsi="Symbol" w:cs="Symbol" w:hint="default"/>
       </w:rPr>
     </w:lvl>
-    <w:lvl w:ilvl="4" w:tplc="04090003">
+    <w:lvl w:ilvl="4">
       <w:start w:val="1"/>
       <w:numFmt w:val="bullet"/>
       <w:lvlText w:val="o"/>
@@ -1458,9 +1533,10 @@
       </w:pPr>
       <w:rPr>
         <w:rFonts w:ascii="Courier New" w:hAnsi="Courier New" w:cs="Courier New" w:hint="default"/>
+        <w:rFonts w:cs="Courier New"/>
       </w:rPr>
     </w:lvl>
-    <w:lvl w:ilvl="5" w:tplc="04090005">
+    <w:lvl w:ilvl="5">
       <w:start w:val="1"/>
       <w:numFmt w:val="bullet"/>
       <w:lvlText w:val=""/>
@@ -1469,10 +1545,10 @@
         <w:ind w:left="4320" w:hanging="360"/>
       </w:pPr>
       <w:rPr>
-        <w:rFonts w:ascii="Wingdings" w:hAnsi="Wingdings" w:hint="default"/>
+        <w:rFonts w:ascii="Wingdings" w:hAnsi="Wingdings" w:cs="Wingdings" w:hint="default"/>
       </w:rPr>
     </w:lvl>
-    <w:lvl w:ilvl="6" w:tplc="04090001">
+    <w:lvl w:ilvl="6">
       <w:start w:val="1"/>
       <w:numFmt w:val="bullet"/>
       <w:lvlText w:val=""/>
@@ -1481,10 +1557,10 @@
         <w:ind w:left="5040" w:hanging="360"/>
       </w:pPr>
       <w:rPr>
-        <w:rFonts w:ascii="Symbol" w:hAnsi="Symbol" w:hint="default"/>
+        <w:rFonts w:ascii="Symbol" w:hAnsi="Symbol" w:cs="Symbol" w:hint="default"/>
       </w:rPr>
     </w:lvl>
-    <w:lvl w:ilvl="7" w:tplc="04090003">
+    <w:lvl w:ilvl="7">
       <w:start w:val="1"/>
       <w:numFmt w:val="bullet"/>
       <w:lvlText w:val="o"/>
@@ -1494,9 +1570,10 @@
       </w:pPr>
       <w:rPr>
         <w:rFonts w:ascii="Courier New" w:hAnsi="Courier New" w:cs="Courier New" w:hint="default"/>
+        <w:rFonts w:cs="Courier New"/>
       </w:rPr>
     </w:lvl>
-    <w:lvl w:ilvl="8" w:tplc="04090005">
+    <w:lvl w:ilvl="8">
       <w:start w:val="1"/>
       <w:numFmt w:val="bullet"/>
       <w:lvlText w:val=""/>
@@ -1505,44 +1582,137 @@
         <w:ind w:left="6480" w:hanging="360"/>
       </w:pPr>
       <w:rPr>
-        <w:rFonts w:ascii="Wingdings" w:hAnsi="Wingdings" w:hint="default"/>
+        <w:rFonts w:ascii="Wingdings" w:hAnsi="Wingdings" w:cs="Wingdings" w:hint="default"/>
       </w:rPr>
     </w:lvl>
   </w:abstractNum>
+  <w:abstractNum w:abstractNumId="2">
+    <w:lvl w:ilvl="0">
+      <w:start w:val="1"/>
+      <w:numFmt w:val="none"/>
+      <w:suff w:val="nothing"/>
+      <w:lvlText w:val=""/>
+      <w:lvlJc w:val="left"/>
+      <w:pPr>
+        <w:ind w:left="0" w:hanging="0"/>
+      </w:pPr>
+    </w:lvl>
+    <w:lvl w:ilvl="1">
+      <w:start w:val="1"/>
+      <w:numFmt w:val="none"/>
+      <w:suff w:val="nothing"/>
+      <w:lvlText w:val=""/>
+      <w:lvlJc w:val="left"/>
+      <w:pPr>
+        <w:ind w:left="0" w:hanging="0"/>
+      </w:pPr>
+    </w:lvl>
+    <w:lvl w:ilvl="2">
+      <w:start w:val="1"/>
+      <w:numFmt w:val="none"/>
+      <w:suff w:val="nothing"/>
+      <w:lvlText w:val=""/>
+      <w:lvlJc w:val="left"/>
+      <w:pPr>
+        <w:ind w:left="0" w:hanging="0"/>
+      </w:pPr>
+    </w:lvl>
+    <w:lvl w:ilvl="3">
+      <w:start w:val="1"/>
+      <w:numFmt w:val="none"/>
+      <w:suff w:val="nothing"/>
+      <w:lvlText w:val=""/>
+      <w:lvlJc w:val="left"/>
+      <w:pPr>
+        <w:ind w:left="0" w:hanging="0"/>
+      </w:pPr>
+    </w:lvl>
+    <w:lvl w:ilvl="4">
+      <w:start w:val="1"/>
+      <w:numFmt w:val="none"/>
+      <w:suff w:val="nothing"/>
+      <w:lvlText w:val=""/>
+      <w:lvlJc w:val="left"/>
+      <w:pPr>
+        <w:ind w:left="0" w:hanging="0"/>
+      </w:pPr>
+    </w:lvl>
+    <w:lvl w:ilvl="5">
+      <w:start w:val="1"/>
+      <w:numFmt w:val="none"/>
+      <w:suff w:val="nothing"/>
+      <w:lvlText w:val=""/>
+      <w:lvlJc w:val="left"/>
+      <w:pPr>
+        <w:ind w:left="0" w:hanging="0"/>
+      </w:pPr>
+    </w:lvl>
+    <w:lvl w:ilvl="6">
+      <w:start w:val="1"/>
+      <w:numFmt w:val="none"/>
+      <w:suff w:val="nothing"/>
+      <w:lvlText w:val=""/>
+      <w:lvlJc w:val="left"/>
+      <w:pPr>
+        <w:ind w:left="0" w:hanging="0"/>
+      </w:pPr>
+    </w:lvl>
+    <w:lvl w:ilvl="7">
+      <w:start w:val="1"/>
+      <w:numFmt w:val="none"/>
+      <w:suff w:val="nothing"/>
+      <w:lvlText w:val=""/>
+      <w:lvlJc w:val="left"/>
+      <w:pPr>
+        <w:ind w:left="0" w:hanging="0"/>
+      </w:pPr>
+    </w:lvl>
+    <w:lvl w:ilvl="8">
+      <w:start w:val="1"/>
+      <w:numFmt w:val="none"/>
+      <w:suff w:val="nothing"/>
+      <w:lvlText w:val=""/>
+      <w:lvlJc w:val="left"/>
+      <w:pPr>
+        <w:ind w:left="0" w:hanging="0"/>
+      </w:pPr>
+    </w:lvl>
+  </w:abstractNum>
   <w:num w:numId="1">
-    <w:abstractNumId w:val="0"/>
+    <w:abstractNumId w:val="1"/>
+  </w:num>
+  <w:num w:numId="2">
+    <w:abstractNumId w:val="2"/>
   </w:num>
 </w:numbering>
 </file>
 
 <file path=word/styles.xml><?xml version="1.0" encoding="utf-8"?>
-<w:styles xmlns:mc="http://schemas.openxmlformats.org/markup-compatibility/2006" xmlns:r="http://schemas.openxmlformats.org/officeDocument/2006/relationships" xmlns:w="http://schemas.openxmlformats.org/wordprocessingml/2006/main" xmlns:w14="http://schemas.microsoft.com/office/word/2010/wordml" xmlns:w15="http://schemas.microsoft.com/office/word/2012/wordml" xmlns:w16cex="http://schemas.microsoft.com/office/word/2018/wordml/cex" xmlns:w16cid="http://schemas.microsoft.com/office/word/2016/wordml/cid" xmlns:w16="http://schemas.microsoft.com/office/word/2018/wordml" xmlns:w16se="http://schemas.microsoft.com/office/word/2015/wordml/symex" mc:Ignorable="w14 w15 w16se w16cid w16 w16cex">
+<w:styles xmlns:w="http://schemas.openxmlformats.org/wordprocessingml/2006/main" xmlns:w14="http://schemas.microsoft.com/office/word/2010/wordml" xmlns:mc="http://schemas.openxmlformats.org/markup-compatibility/2006" mc:Ignorable="w14">
   <w:docDefaults>
     <w:rPrDefault>
       <w:rPr>
-        <w:rFonts w:asciiTheme="minorHAnsi" w:eastAsiaTheme="minorEastAsia" w:hAnsiTheme="minorHAnsi" w:cstheme="minorBidi"/>
+        <w:rFonts w:ascii="Calibri" w:hAnsi="Calibri" w:eastAsia="맑은 고딕" w:cs="" w:asciiTheme="minorHAnsi" w:cstheme="minorBidi" w:eastAsiaTheme="minorEastAsia" w:hAnsiTheme="minorHAnsi"/>
         <w:sz w:val="22"/>
         <w:szCs w:val="22"/>
         <w:lang w:val="en-US" w:eastAsia="ko-KR" w:bidi="ar-SA"/>
       </w:rPr>
     </w:rPrDefault>
     <w:pPrDefault>
-      <w:pPr>
-        <w:spacing w:after="160" w:line="259" w:lineRule="auto"/>
-      </w:pPr>
+      <w:pPr/>
     </w:pPrDefault>
   </w:docDefaults>
   <w:latentStyles w:defLockedState="0" w:defUIPriority="99" w:defSemiHidden="0" w:defUnhideWhenUsed="0" w:defQFormat="0" w:count="376">
     <w:lsdException w:name="Normal" w:uiPriority="0" w:qFormat="1"/>
     <w:lsdException w:name="heading 1" w:uiPriority="9" w:qFormat="1"/>
-    <w:lsdException w:name="heading 2" w:semiHidden="1" w:uiPriority="9" w:unhideWhenUsed="1" w:qFormat="1"/>
-    <w:lsdException w:name="heading 3" w:semiHidden="1" w:uiPriority="9" w:unhideWhenUsed="1" w:qFormat="1"/>
-    <w:lsdException w:name="heading 4" w:semiHidden="1" w:uiPriority="9" w:unhideWhenUsed="1" w:qFormat="1"/>
-    <w:lsdException w:name="heading 5" w:semiHidden="1" w:uiPriority="9" w:unhideWhenUsed="1" w:qFormat="1"/>
-    <w:lsdException w:name="heading 6" w:semiHidden="1" w:uiPriority="9" w:unhideWhenUsed="1" w:qFormat="1"/>
-    <w:lsdException w:name="heading 7" w:semiHidden="1" w:uiPriority="9" w:unhideWhenUsed="1" w:qFormat="1"/>
-    <w:lsdException w:name="heading 8" w:semiHidden="1" w:uiPriority="9" w:unhideWhenUsed="1" w:qFormat="1"/>
-    <w:lsdException w:name="heading 9" w:semiHidden="1" w:uiPriority="9" w:unhideWhenUsed="1" w:qFormat="1"/>
+    <w:lsdException w:name="heading 2" w:uiPriority="9" w:semiHidden="1" w:unhideWhenUsed="1" w:qFormat="1"/>
+    <w:lsdException w:name="heading 3" w:uiPriority="9" w:semiHidden="1" w:unhideWhenUsed="1" w:qFormat="1"/>
+    <w:lsdException w:name="heading 4" w:uiPriority="9" w:semiHidden="1" w:unhideWhenUsed="1" w:qFormat="1"/>
+    <w:lsdException w:name="heading 5" w:uiPriority="9" w:semiHidden="1" w:unhideWhenUsed="1" w:qFormat="1"/>
+    <w:lsdException w:name="heading 6" w:uiPriority="9" w:semiHidden="1" w:unhideWhenUsed="1" w:qFormat="1"/>
+    <w:lsdException w:name="heading 7" w:uiPriority="9" w:semiHidden="1" w:unhideWhenUsed="1" w:qFormat="1"/>
+    <w:lsdException w:name="heading 8" w:uiPriority="9" w:semiHidden="1" w:unhideWhenUsed="1" w:qFormat="1"/>
+    <w:lsdException w:name="heading 9" w:uiPriority="9" w:semiHidden="1" w:unhideWhenUsed="1" w:qFormat="1"/>
     <w:lsdException w:name="index 1" w:semiHidden="1" w:unhideWhenUsed="1"/>
     <w:lsdException w:name="index 2" w:semiHidden="1" w:unhideWhenUsed="1"/>
     <w:lsdException w:name="index 3" w:semiHidden="1" w:unhideWhenUsed="1"/>
@@ -1552,22 +1722,22 @@
     <w:lsdException w:name="index 7" w:semiHidden="1" w:unhideWhenUsed="1"/>
     <w:lsdException w:name="index 8" w:semiHidden="1" w:unhideWhenUsed="1"/>
     <w:lsdException w:name="index 9" w:semiHidden="1" w:unhideWhenUsed="1"/>
-    <w:lsdException w:name="toc 1" w:semiHidden="1" w:uiPriority="39" w:unhideWhenUsed="1"/>
-    <w:lsdException w:name="toc 2" w:semiHidden="1" w:uiPriority="39" w:unhideWhenUsed="1"/>
-    <w:lsdException w:name="toc 3" w:semiHidden="1" w:uiPriority="39" w:unhideWhenUsed="1"/>
-    <w:lsdException w:name="toc 4" w:semiHidden="1" w:uiPriority="39" w:unhideWhenUsed="1"/>
-    <w:lsdException w:name="toc 5" w:semiHidden="1" w:uiPriority="39" w:unhideWhenUsed="1"/>
-    <w:lsdException w:name="toc 6" w:semiHidden="1" w:uiPriority="39" w:unhideWhenUsed="1"/>
-    <w:lsdException w:name="toc 7" w:semiHidden="1" w:uiPriority="39" w:unhideWhenUsed="1"/>
-    <w:lsdException w:name="toc 8" w:semiHidden="1" w:uiPriority="39" w:unhideWhenUsed="1"/>
-    <w:lsdException w:name="toc 9" w:semiHidden="1" w:uiPriority="39" w:unhideWhenUsed="1"/>
+    <w:lsdException w:name="toc 1" w:uiPriority="39" w:semiHidden="1" w:unhideWhenUsed="1"/>
+    <w:lsdException w:name="toc 2" w:uiPriority="39" w:semiHidden="1" w:unhideWhenUsed="1"/>
+    <w:lsdException w:name="toc 3" w:uiPriority="39" w:semiHidden="1" w:unhideWhenUsed="1"/>
+    <w:lsdException w:name="toc 4" w:uiPriority="39" w:semiHidden="1" w:unhideWhenUsed="1"/>
+    <w:lsdException w:name="toc 5" w:uiPriority="39" w:semiHidden="1" w:unhideWhenUsed="1"/>
+    <w:lsdException w:name="toc 6" w:uiPriority="39" w:semiHidden="1" w:unhideWhenUsed="1"/>
+    <w:lsdException w:name="toc 7" w:uiPriority="39" w:semiHidden="1" w:unhideWhenUsed="1"/>
+    <w:lsdException w:name="toc 8" w:uiPriority="39" w:semiHidden="1" w:unhideWhenUsed="1"/>
+    <w:lsdException w:name="toc 9" w:uiPriority="39" w:semiHidden="1" w:unhideWhenUsed="1"/>
     <w:lsdException w:name="Normal Indent" w:semiHidden="1" w:unhideWhenUsed="1"/>
     <w:lsdException w:name="footnote text" w:semiHidden="1" w:unhideWhenUsed="1"/>
     <w:lsdException w:name="annotation text" w:semiHidden="1" w:unhideWhenUsed="1"/>
     <w:lsdException w:name="header" w:semiHidden="1" w:unhideWhenUsed="1"/>
     <w:lsdException w:name="footer" w:semiHidden="1" w:unhideWhenUsed="1"/>
     <w:lsdException w:name="index heading" w:semiHidden="1" w:unhideWhenUsed="1"/>
-    <w:lsdException w:name="caption" w:semiHidden="1" w:uiPriority="35" w:unhideWhenUsed="1" w:qFormat="1"/>
+    <w:lsdException w:name="caption" w:uiPriority="35" w:semiHidden="1" w:unhideWhenUsed="1" w:qFormat="1"/>
     <w:lsdException w:name="table of figures" w:semiHidden="1" w:unhideWhenUsed="1"/>
     <w:lsdException w:name="envelope address" w:semiHidden="1" w:unhideWhenUsed="1"/>
     <w:lsdException w:name="envelope return" w:semiHidden="1" w:unhideWhenUsed="1"/>
@@ -1598,7 +1768,7 @@
     <w:lsdException w:name="Title" w:uiPriority="10" w:qFormat="1"/>
     <w:lsdException w:name="Closing" w:semiHidden="1" w:unhideWhenUsed="1"/>
     <w:lsdException w:name="Signature" w:semiHidden="1" w:unhideWhenUsed="1"/>
-    <w:lsdException w:name="Default Paragraph Font" w:semiHidden="1" w:uiPriority="1" w:unhideWhenUsed="1"/>
+    <w:lsdException w:name="Default Paragraph Font" w:uiPriority="1" w:semiHidden="1" w:unhideWhenUsed="1"/>
     <w:lsdException w:name="Body Text" w:semiHidden="1" w:unhideWhenUsed="1"/>
     <w:lsdException w:name="Body Text Indent" w:semiHidden="1" w:unhideWhenUsed="1"/>
     <w:lsdException w:name="List Continue" w:semiHidden="1" w:unhideWhenUsed="1"/>
@@ -1798,8 +1968,8 @@
     <w:lsdException w:name="Subtle Reference" w:uiPriority="31" w:qFormat="1"/>
     <w:lsdException w:name="Intense Reference" w:uiPriority="32" w:qFormat="1"/>
     <w:lsdException w:name="Book Title" w:uiPriority="33" w:qFormat="1"/>
-    <w:lsdException w:name="Bibliography" w:semiHidden="1" w:uiPriority="37" w:unhideWhenUsed="1"/>
-    <w:lsdException w:name="TOC Heading" w:semiHidden="1" w:uiPriority="39" w:unhideWhenUsed="1" w:qFormat="1"/>
+    <w:lsdException w:name="Bibliography" w:uiPriority="37" w:semiHidden="1" w:unhideWhenUsed="1"/>
+    <w:lsdException w:name="TOC Heading" w:uiPriority="39" w:semiHidden="1" w:unhideWhenUsed="1" w:qFormat="1"/>
     <w:lsdException w:name="Plain Table 1" w:uiPriority="41"/>
     <w:lsdException w:name="Plain Table 2" w:uiPriority="42"/>
     <w:lsdException w:name="Plain Table 3" w:uiPriority="43"/>
@@ -1910,15 +2080,137 @@
     <w:lsdException w:name="Unresolved Mention" w:semiHidden="1" w:unhideWhenUsed="1"/>
     <w:lsdException w:name="Smart Link" w:semiHidden="1" w:unhideWhenUsed="1"/>
   </w:latentStyles>
-  <w:style w:type="paragraph" w:default="1" w:styleId="Normal">
+  <w:style w:type="paragraph" w:styleId="Normal" w:default="1">
     <w:name w:val="Normal"/>
     <w:qFormat/>
+    <w:pPr>
+      <w:widowControl/>
+      <w:bidi w:val="0"/>
+      <w:spacing w:lineRule="auto" w:line="259" w:before="0" w:after="160"/>
+      <w:jc w:val="left"/>
+    </w:pPr>
+    <w:rPr>
+      <w:rFonts w:ascii="Calibri" w:hAnsi="Calibri" w:eastAsia="맑은 고딕" w:cs="" w:asciiTheme="minorHAnsi" w:cstheme="minorBidi" w:eastAsiaTheme="minorEastAsia" w:hAnsiTheme="minorHAnsi"/>
+      <w:color w:val="auto"/>
+      <w:kern w:val="0"/>
+      <w:sz w:val="22"/>
+      <w:szCs w:val="22"/>
+      <w:lang w:val="en-US" w:eastAsia="ko-KR" w:bidi="ar-SA"/>
+    </w:rPr>
   </w:style>
-  <w:style w:type="character" w:default="1" w:styleId="DefaultParagraphFont">
+  <w:style w:type="character" w:styleId="DefaultParagraphFont" w:default="1">
     <w:name w:val="Default Paragraph Font"/>
     <w:uiPriority w:val="1"/>
     <w:semiHidden/>
     <w:unhideWhenUsed/>
+    <w:qFormat/>
+    <w:rPr/>
+  </w:style>
+  <w:style w:type="character" w:styleId="ListLabel1">
+    <w:name w:val="ListLabel 1"/>
+    <w:qFormat/>
+    <w:rPr>
+      <w:rFonts w:eastAsia="맑은 고딕" w:cs=""/>
+    </w:rPr>
+  </w:style>
+  <w:style w:type="character" w:styleId="ListLabel2">
+    <w:name w:val="ListLabel 2"/>
+    <w:qFormat/>
+    <w:rPr>
+      <w:rFonts w:cs="Courier New"/>
+    </w:rPr>
+  </w:style>
+  <w:style w:type="character" w:styleId="ListLabel3">
+    <w:name w:val="ListLabel 3"/>
+    <w:qFormat/>
+    <w:rPr>
+      <w:rFonts w:cs="Courier New"/>
+    </w:rPr>
+  </w:style>
+  <w:style w:type="character" w:styleId="ListLabel4">
+    <w:name w:val="ListLabel 4"/>
+    <w:qFormat/>
+    <w:rPr>
+      <w:rFonts w:cs="Courier New"/>
+    </w:rPr>
+  </w:style>
+  <w:style w:type="paragraph" w:styleId="Heading">
+    <w:name w:val="Heading"/>
+    <w:basedOn w:val="Normal"/>
+    <w:next w:val="TextBody"/>
+    <w:qFormat/>
+    <w:pPr>
+      <w:keepNext w:val="true"/>
+      <w:spacing w:before="240" w:after="120"/>
+    </w:pPr>
+    <w:rPr>
+      <w:rFonts w:ascii="Liberation Sans" w:hAnsi="Liberation Sans" w:eastAsia="Noto Sans CJK SC" w:cs="Lohit Devanagari"/>
+      <w:sz w:val="28"/>
+      <w:szCs w:val="28"/>
+    </w:rPr>
+  </w:style>
+  <w:style w:type="paragraph" w:styleId="TextBody">
+    <w:name w:val="Body Text"/>
+    <w:basedOn w:val="Normal"/>
+    <w:pPr>
+      <w:spacing w:lineRule="auto" w:line="276" w:before="0" w:after="140"/>
+    </w:pPr>
+    <w:rPr/>
+  </w:style>
+  <w:style w:type="paragraph" w:styleId="List">
+    <w:name w:val="List"/>
+    <w:basedOn w:val="TextBody"/>
+    <w:pPr/>
+    <w:rPr>
+      <w:rFonts w:cs="Lohit Devanagari"/>
+    </w:rPr>
+  </w:style>
+  <w:style w:type="paragraph" w:styleId="Caption">
+    <w:name w:val="Caption"/>
+    <w:basedOn w:val="Normal"/>
+    <w:qFormat/>
+    <w:pPr>
+      <w:suppressLineNumbers/>
+      <w:spacing w:before="120" w:after="120"/>
+    </w:pPr>
+    <w:rPr>
+      <w:rFonts w:cs="Lohit Devanagari"/>
+      <w:i/>
+      <w:iCs/>
+      <w:sz w:val="24"/>
+      <w:szCs w:val="24"/>
+    </w:rPr>
+  </w:style>
+  <w:style w:type="paragraph" w:styleId="Index">
+    <w:name w:val="Index"/>
+    <w:basedOn w:val="Normal"/>
+    <w:qFormat/>
+    <w:pPr>
+      <w:suppressLineNumbers/>
+    </w:pPr>
+    <w:rPr>
+      <w:rFonts w:cs="Lohit Devanagari"/>
+    </w:rPr>
+  </w:style>
+  <w:style w:type="paragraph" w:styleId="ListParagraph">
+    <w:name w:val="List Paragraph"/>
+    <w:basedOn w:val="Normal"/>
+    <w:uiPriority w:val="34"/>
+    <w:qFormat/>
+    <w:rsid w:val="00b0750e"/>
+    <w:pPr>
+      <w:spacing w:before="0" w:after="160"/>
+      <w:ind w:left="720" w:hanging="0"/>
+      <w:contextualSpacing/>
+    </w:pPr>
+    <w:rPr/>
+  </w:style>
+  <w:style w:type="numbering" w:styleId="NoList" w:default="1">
+    <w:name w:val="No List"/>
+    <w:uiPriority w:val="99"/>
+    <w:semiHidden/>
+    <w:unhideWhenUsed/>
+    <w:qFormat/>
   </w:style>
   <w:style w:type="table" w:default="1" w:styleId="TableNormal">
     <w:name w:val="Normal Table"/>
@@ -1934,23 +2226,6 @@
         <w:right w:w="108" w:type="dxa"/>
       </w:tblCellMar>
     </w:tblPr>
-  </w:style>
-  <w:style w:type="numbering" w:default="1" w:styleId="NoList">
-    <w:name w:val="No List"/>
-    <w:uiPriority w:val="99"/>
-    <w:semiHidden/>
-    <w:unhideWhenUsed/>
-  </w:style>
-  <w:style w:type="paragraph" w:styleId="ListParagraph">
-    <w:name w:val="List Paragraph"/>
-    <w:basedOn w:val="Normal"/>
-    <w:uiPriority w:val="34"/>
-    <w:qFormat/>
-    <w:rsid w:val="00B0750E"/>
-    <w:pPr>
-      <w:ind w:left="720"/>
-      <w:contextualSpacing/>
-    </w:pPr>
   </w:style>
 </w:styles>
 </file>

</xml_diff>